<commit_message>
For the WK 2 to WK 3 Transitional, I am Staging, Pushing, and Committing my updated components, docs, and logs folders.
</commit_message>
<xml_diff>
--- a/docs/Anchor Points.docx
+++ b/docs/Anchor Points.docx
@@ -20,18 +20,7 @@
           <w:sz w:val="21"/>
           <w:szCs w:val="22"/>
         </w:rPr>
-        <w:t>W</w:t>
-      </w:r>
-      <w:bookmarkStart w:id="0" w:name="_GoBack"/>
-      <w:bookmarkEnd w:id="0"/>
-      <w:r>
-        <w:rPr>
-          <w:b/>
-          <w:i w:val="0"/>
-          <w:sz w:val="21"/>
-          <w:szCs w:val="22"/>
-        </w:rPr>
-        <w:t>hat have you done?</w:t>
+        <w:t>What have you done?</w:t>
       </w:r>
     </w:p>
     <w:p>
@@ -172,8 +161,19 @@
         </w:rPr>
         <w:t xml:space="preserve">Through use of time management, a positive and willing attitude, and unwavering determination, I will accomplish my journey of graduating Full Sail University with a Bachelor’s degree in Web Design &amp; Development. While I have a weakness for the desire to be a design powerhouse, I understand the need and strength of a cohesive team and the capability of what collaboration will bring to a project. Moving forward I will foster positive friendships with my fellow Full Sail students, and I will open myself up to the potential opportunities of working together. </w:t>
       </w:r>
+      <w:r>
+        <w:rPr>
+          <w:i w:val="0"/>
+          <w:sz w:val="21"/>
+          <w:szCs w:val="22"/>
+        </w:rPr>
+        <w:t>The thoughts, and opinions of others can shed light upon something I may have been previously unaware of.</w:t>
+      </w:r>
     </w:p>
-    <w:p/>
+    <w:p>
+      <w:bookmarkStart w:id="0" w:name="_GoBack"/>
+      <w:bookmarkEnd w:id="0"/>
+    </w:p>
     <w:sectPr>
       <w:headerReference w:type="default" r:id="rId6"/>
       <w:pgSz w:w="12240" w:h="15840"/>

</xml_diff>